<commit_message>
Actualizado el word con los cambios de la presentacion
</commit_message>
<xml_diff>
--- a/Presentación comentario/Guía de comentarios para la presentación.docx
+++ b/Presentación comentario/Guía de comentarios para la presentación.docx
@@ -60,8 +60,44 @@
           <w:numId w:val="2"/>
         </w:numPr>
       </w:pPr>
-      <w:r>
-        <w:t>Agrupación de usuarios por intereses: la aplicación permite crear grupos de usuarios para representar intereses, empresas, o entidades que a su vez agrupen usuarios.</w:t>
+      <w:proofErr w:type="spellStart"/>
+      <w:r>
+        <w:t>Automatizacion</w:t>
+      </w:r>
+      <w:proofErr w:type="spellEnd"/>
+      <w:r>
+        <w:t xml:space="preserve">: La aplicación </w:t>
+      </w:r>
+      <w:bookmarkStart w:id="0" w:name="_GoBack"/>
+      <w:bookmarkEnd w:id="0"/>
+      <w:r>
+        <w:t xml:space="preserve">permite automatizar el acceso a </w:t>
+      </w:r>
+      <w:proofErr w:type="spellStart"/>
+      <w:proofErr w:type="gramStart"/>
+      <w:r>
+        <w:t>paginas</w:t>
+      </w:r>
+      <w:proofErr w:type="spellEnd"/>
+      <w:proofErr w:type="gramEnd"/>
+      <w:r>
+        <w:t xml:space="preserve"> web elegidas para extraer datos periódicamente en forma de XML u otros formatos a través de un </w:t>
+      </w:r>
+      <w:proofErr w:type="spellStart"/>
+      <w:r>
+        <w:t>crawler</w:t>
+      </w:r>
+      <w:proofErr w:type="spellEnd"/>
+      <w:r>
+        <w:t xml:space="preserve"> que </w:t>
+      </w:r>
+      <w:proofErr w:type="spellStart"/>
+      <w:r>
+        <w:t>implentamos</w:t>
+      </w:r>
+      <w:proofErr w:type="spellEnd"/>
+      <w:r>
+        <w:t>.</w:t>
       </w:r>
     </w:p>
     <w:p>
@@ -135,10 +171,13 @@
       </w:r>
       <w:proofErr w:type="spellEnd"/>
       <w:r>
-        <w:t xml:space="preserve"> o excel</w:t>
-      </w:r>
-      <w:bookmarkStart w:id="0" w:name="_GoBack"/>
-      <w:bookmarkEnd w:id="0"/>
+        <w:t xml:space="preserve"> o </w:t>
+      </w:r>
+      <w:proofErr w:type="spellStart"/>
+      <w:r>
+        <w:t>excel</w:t>
+      </w:r>
+      <w:proofErr w:type="spellEnd"/>
       <w:r>
         <w:t xml:space="preserve"> para tratarlos con otras aplicaciones externas</w:t>
       </w:r>
@@ -295,6 +334,7 @@
         </w:numPr>
       </w:pPr>
       <w:r>
+        <w:lastRenderedPageBreak/>
         <w:t xml:space="preserve">Play </w:t>
       </w:r>
       <w:proofErr w:type="spellStart"/>

</xml_diff>

<commit_message>
Pequeñas modificaciones en el GUION de la presentacion
</commit_message>
<xml_diff>
--- a/Presentación comentario/Guía de comentarios para la presentación.docx
+++ b/Presentación comentario/Guía de comentarios para la presentación.docx
@@ -21,16 +21,19 @@
         </w:numPr>
       </w:pPr>
       <w:r>
-        <w:t xml:space="preserve">Manejo de </w:t>
-      </w:r>
-      <w:proofErr w:type="spellStart"/>
-      <w:r>
-        <w:t>infomacion</w:t>
-      </w:r>
-      <w:proofErr w:type="spellEnd"/>
-      <w:r>
-        <w:t>: La información introducida puede ser tratada fácilmente mediante diferentes algoritmos, para modelarla, visualizarla o administrara.</w:t>
-      </w:r>
+        <w:t>Manejo de infomacion: La información introducida puede ser tratada fácilmente mediante diferentes algoritmos, para modelarla, visualizarla o administrar</w:t>
+      </w:r>
+      <w:r>
+        <w:t>l</w:t>
+      </w:r>
+      <w:r>
+        <w:t>a.</w:t>
+      </w:r>
+    </w:p>
+    <w:p>
+      <w:pPr>
+        <w:pStyle w:val="Prrafodelista"/>
+      </w:pPr>
     </w:p>
     <w:p>
       <w:pPr>
@@ -41,16 +44,18 @@
         </w:numPr>
       </w:pPr>
       <w:r>
-        <w:t xml:space="preserve">Regulación de usuarios: Tiene un sencillo método de implementación de nuevos usuarios </w:t>
-      </w:r>
-      <w:proofErr w:type="spellStart"/>
-      <w:r>
-        <w:t>asi</w:t>
-      </w:r>
-      <w:proofErr w:type="spellEnd"/>
-      <w:r>
-        <w:t xml:space="preserve"> como de los permisos de acceso de los mismos</w:t>
-      </w:r>
+        <w:t>Regulación de usuarios: Tiene un sencillo método de implementación de nuevos usuarios asi como de los permisos de acceso de los mismos</w:t>
+      </w:r>
+    </w:p>
+    <w:p>
+      <w:pPr>
+        <w:pStyle w:val="Prrafodelista"/>
+      </w:pPr>
+    </w:p>
+    <w:p>
+      <w:pPr>
+        <w:pStyle w:val="Prrafodelista"/>
+      </w:pPr>
     </w:p>
     <w:p>
       <w:pPr>
@@ -60,45 +65,14 @@
           <w:numId w:val="2"/>
         </w:numPr>
       </w:pPr>
-      <w:proofErr w:type="spellStart"/>
-      <w:r>
-        <w:t>Automatizacion</w:t>
-      </w:r>
-      <w:proofErr w:type="spellEnd"/>
-      <w:r>
-        <w:t xml:space="preserve">: La aplicación </w:t>
-      </w:r>
-      <w:bookmarkStart w:id="0" w:name="_GoBack"/>
-      <w:bookmarkEnd w:id="0"/>
-      <w:r>
-        <w:t xml:space="preserve">permite automatizar el acceso a </w:t>
-      </w:r>
-      <w:proofErr w:type="spellStart"/>
-      <w:proofErr w:type="gramStart"/>
-      <w:r>
-        <w:t>paginas</w:t>
-      </w:r>
-      <w:proofErr w:type="spellEnd"/>
-      <w:proofErr w:type="gramEnd"/>
-      <w:r>
-        <w:t xml:space="preserve"> web elegidas para extraer datos periódicamente en forma de XML u otros formatos a través de un </w:t>
-      </w:r>
-      <w:proofErr w:type="spellStart"/>
-      <w:r>
-        <w:t>crawler</w:t>
-      </w:r>
-      <w:proofErr w:type="spellEnd"/>
-      <w:r>
-        <w:t xml:space="preserve"> que </w:t>
-      </w:r>
-      <w:proofErr w:type="spellStart"/>
-      <w:r>
-        <w:t>implentamos</w:t>
-      </w:r>
-      <w:proofErr w:type="spellEnd"/>
-      <w:r>
-        <w:t>.</w:t>
-      </w:r>
+      <w:r>
+        <w:t>Automatizacion: La aplicación permite automatizar el acceso a paginas web elegidas para extraer datos periódicamente en forma de XML u otros formatos a través de un crawler que implentamos.</w:t>
+      </w:r>
+    </w:p>
+    <w:p>
+      <w:pPr>
+        <w:pStyle w:val="Prrafodelista"/>
+      </w:pPr>
     </w:p>
     <w:p>
       <w:pPr>
@@ -108,35 +82,19 @@
           <w:numId w:val="2"/>
         </w:numPr>
       </w:pPr>
-      <w:proofErr w:type="spellStart"/>
-      <w:r>
-        <w:t>Catalogo</w:t>
-      </w:r>
-      <w:proofErr w:type="spellEnd"/>
-      <w:r>
-        <w:t xml:space="preserve"> de visualizaciones: La plataforma permite visualizar la información de diferentes formas, según las necesidades del usuario, por </w:t>
-      </w:r>
-      <w:proofErr w:type="spellStart"/>
-      <w:r>
-        <w:t>ej</w:t>
-      </w:r>
-      <w:proofErr w:type="spellEnd"/>
-      <w:r>
-        <w:t xml:space="preserve">: </w:t>
-      </w:r>
-      <w:proofErr w:type="spellStart"/>
-      <w:r>
-        <w:t>graficos</w:t>
-      </w:r>
-      <w:proofErr w:type="spellEnd"/>
-      <w:r>
-        <w:t xml:space="preserve"> 2d, 3d, </w:t>
-      </w:r>
-      <w:proofErr w:type="spellStart"/>
-      <w:r>
-        <w:t>etc</w:t>
-      </w:r>
-      <w:proofErr w:type="spellEnd"/>
+      <w:r>
+        <w:t>Catalogo de visualizaciones: La plataforma permite visualizar la información de diferentes formas, según las necesidades del usuario, por ej: graficos 2d, 3d, etc</w:t>
+      </w:r>
+    </w:p>
+    <w:p>
+      <w:pPr>
+        <w:pStyle w:val="Prrafodelista"/>
+      </w:pPr>
+    </w:p>
+    <w:p>
+      <w:pPr>
+        <w:pStyle w:val="Prrafodelista"/>
+      </w:pPr>
     </w:p>
     <w:p>
       <w:pPr>
@@ -146,38 +104,12 @@
           <w:numId w:val="2"/>
         </w:numPr>
       </w:pPr>
-      <w:proofErr w:type="spellStart"/>
-      <w:r>
-        <w:t>Exportacion</w:t>
-      </w:r>
-      <w:proofErr w:type="spellEnd"/>
-      <w:r>
-        <w:t xml:space="preserve"> de los datos: permite exportar los datos en </w:t>
-      </w:r>
-      <w:proofErr w:type="spellStart"/>
-      <w:r>
-        <w:t>difentes</w:t>
-      </w:r>
-      <w:proofErr w:type="spellEnd"/>
-      <w:r>
-        <w:t xml:space="preserve"> formatos</w:t>
-      </w:r>
-      <w:r>
-        <w:t xml:space="preserve">, por ejemplo </w:t>
-      </w:r>
-      <w:proofErr w:type="spellStart"/>
-      <w:r>
-        <w:t>xml</w:t>
-      </w:r>
-      <w:proofErr w:type="spellEnd"/>
-      <w:r>
-        <w:t xml:space="preserve"> o </w:t>
-      </w:r>
-      <w:proofErr w:type="spellStart"/>
-      <w:r>
-        <w:t>excel</w:t>
-      </w:r>
-      <w:proofErr w:type="spellEnd"/>
+      <w:r>
+        <w:t>Exportacion de los datos: permite exportar los datos en difentes formatos</w:t>
+      </w:r>
+      <w:r>
+        <w:t>, por ejemplo xml o excel</w:t>
+      </w:r>
       <w:r>
         <w:t xml:space="preserve"> para tratarlos con otras aplicaciones externas</w:t>
       </w:r>
@@ -189,26 +121,13 @@
       </w:r>
     </w:p>
     <w:p>
-      <w:proofErr w:type="spellStart"/>
-      <w:r>
-        <w:t>Ambito</w:t>
-      </w:r>
-      <w:proofErr w:type="spellEnd"/>
-      <w:r>
-        <w:t>:</w:t>
-      </w:r>
-    </w:p>
-    <w:p>
-      <w:r>
-        <w:t xml:space="preserve">La aplicación </w:t>
-      </w:r>
-      <w:proofErr w:type="spellStart"/>
-      <w:r>
-        <w:t>esta</w:t>
-      </w:r>
-      <w:proofErr w:type="spellEnd"/>
-      <w:r>
-        <w:t xml:space="preserve"> orientada a cualquiera que necesite verificar, consultar o contrastar información con otras personas, dado que su diseño permite una sencilla integración cambiando el ámbito de los datos, desde distribución de poblaciones, temperaturas, etc..</w:t>
+      <w:r>
+        <w:t>Ambito:</w:t>
+      </w:r>
+    </w:p>
+    <w:p>
+      <w:r>
+        <w:t>La aplicación esta orientada a cualquiera que necesite verificar, consultar o contrastar información con otras personas, dado que su diseño permite una sencilla integración cambiando el ámbito de los datos, desde distribución de poblaciones, temperaturas, etc..</w:t>
       </w:r>
     </w:p>
     <w:p>
@@ -230,16 +149,13 @@
         </w:numPr>
       </w:pPr>
       <w:r>
-        <w:t xml:space="preserve">Portabilidad: Dado que esta implementado en lenguajes de alto nivel que funcionan sobre </w:t>
-      </w:r>
-      <w:proofErr w:type="spellStart"/>
-      <w:r>
-        <w:t>maquinas</w:t>
-      </w:r>
-      <w:proofErr w:type="spellEnd"/>
-      <w:r>
-        <w:t xml:space="preserve"> virtuales, este sistema es fácilmente portable a casi cualquier plataforma.</w:t>
-      </w:r>
+        <w:t>Portabilidad: Dado que esta implementado en lenguajes de alto nivel que funcionan sobre maquinas virtuales, este sistema es fácilmente portable a casi cualquier plataforma.</w:t>
+      </w:r>
+    </w:p>
+    <w:p>
+      <w:pPr>
+        <w:pStyle w:val="Prrafodelista"/>
+      </w:pPr>
     </w:p>
     <w:p>
       <w:pPr>
@@ -256,6 +172,16 @@
     <w:p>
       <w:pPr>
         <w:pStyle w:val="Prrafodelista"/>
+      </w:pPr>
+    </w:p>
+    <w:p>
+      <w:pPr>
+        <w:pStyle w:val="Prrafodelista"/>
+      </w:pPr>
+    </w:p>
+    <w:p>
+      <w:pPr>
+        <w:pStyle w:val="Prrafodelista"/>
         <w:numPr>
           <w:ilvl w:val="0"/>
           <w:numId w:val="2"/>
@@ -273,22 +199,15 @@
           <w:numId w:val="2"/>
         </w:numPr>
       </w:pPr>
-      <w:proofErr w:type="spellStart"/>
-      <w:r>
-        <w:t>Facil</w:t>
-      </w:r>
-      <w:proofErr w:type="spellEnd"/>
-      <w:r>
-        <w:t xml:space="preserve"> introducción y control de los datos: El sistema permite filtrar o validar los datos basándose en diferentes algoritmos, </w:t>
-      </w:r>
-      <w:proofErr w:type="spellStart"/>
-      <w:r>
-        <w:t>asi</w:t>
-      </w:r>
-      <w:proofErr w:type="spellEnd"/>
-      <w:r>
-        <w:t xml:space="preserve"> como añadir nuevos</w:t>
-      </w:r>
+      <w:r>
+        <w:lastRenderedPageBreak/>
+        <w:t>Facil introducción y control de los datos: El sistema permite filtrar o validar los datos basándose en diferentes algoritmos, asi como añadir nuevos</w:t>
+      </w:r>
+    </w:p>
+    <w:p>
+      <w:pPr>
+        <w:pStyle w:val="Prrafodelista"/>
+      </w:pPr>
     </w:p>
     <w:p>
       <w:pPr>
@@ -299,15 +218,7 @@
         </w:numPr>
       </w:pPr>
       <w:r>
-        <w:t xml:space="preserve">Visualizaciones adaptables: El sistema ofrece una gama de visualizaciones para seleccionar la que </w:t>
-      </w:r>
-      <w:proofErr w:type="spellStart"/>
-      <w:r>
-        <w:t>mas</w:t>
-      </w:r>
-      <w:proofErr w:type="spellEnd"/>
-      <w:r>
-        <w:t xml:space="preserve"> se adapte a las necesidades del usuario.</w:t>
+        <w:t>Visualizaciones adaptables: El sistema ofrece una gama de visualizaciones para seleccionar la que mas se adapte a las necesidades del usuario.</w:t>
       </w:r>
     </w:p>
     <w:p>
@@ -316,13 +227,8 @@
       </w:r>
     </w:p>
     <w:p>
-      <w:proofErr w:type="spellStart"/>
-      <w:r>
-        <w:t>Tecnologias</w:t>
-      </w:r>
-      <w:proofErr w:type="spellEnd"/>
-      <w:r>
-        <w:t xml:space="preserve"> y lenguajes:</w:t>
+      <w:r>
+        <w:t>Tecnologias y lenguajes:</w:t>
       </w:r>
     </w:p>
     <w:p>
@@ -334,29 +240,7 @@
         </w:numPr>
       </w:pPr>
       <w:r>
-        <w:lastRenderedPageBreak/>
-        <w:t xml:space="preserve">Play </w:t>
-      </w:r>
-      <w:proofErr w:type="spellStart"/>
-      <w:r>
-        <w:t>framework</w:t>
-      </w:r>
-      <w:proofErr w:type="spellEnd"/>
-      <w:proofErr w:type="gramStart"/>
-      <w:r>
-        <w:t>:  Es</w:t>
-      </w:r>
-      <w:proofErr w:type="gramEnd"/>
-      <w:r>
-        <w:t xml:space="preserve"> un </w:t>
-      </w:r>
-      <w:proofErr w:type="spellStart"/>
-      <w:r>
-        <w:t>framework</w:t>
-      </w:r>
-      <w:proofErr w:type="spellEnd"/>
-      <w:r>
-        <w:t xml:space="preserve"> o plataforma que soporta la programación en lenguajes como Java o Escala, orientada principalmente a aplicaciones Web de alto nivel.</w:t>
+        <w:t>Play framework:  Es un framework o plataforma que soporta la programación en lenguajes como Java o Escala, orientada principalmente a aplicaciones Web de alto nivel.</w:t>
       </w:r>
     </w:p>
     <w:p>
@@ -376,8 +260,26 @@
         </w:numPr>
       </w:pPr>
       <w:r>
-        <w:t>Java: Es un lenguaje de alto nivel muy utilizado para plataformas y aplicaciones web, altamente portable.</w:t>
-      </w:r>
+        <w:t>Java: Es un lenguaje de alto nivel muy utilizado para plataformas y aplicaciones web, altamente portable</w:t>
+      </w:r>
+      <w:r>
+        <w:t xml:space="preserve"> dado que se ejecuta sobre una maquina virtual</w:t>
+      </w:r>
+      <w:bookmarkStart w:id="0" w:name="_GoBack"/>
+      <w:bookmarkEnd w:id="0"/>
+      <w:r>
+        <w:t>.</w:t>
+      </w:r>
+    </w:p>
+    <w:p>
+      <w:pPr>
+        <w:pStyle w:val="Prrafodelista"/>
+      </w:pPr>
+    </w:p>
+    <w:p>
+      <w:pPr>
+        <w:pStyle w:val="Prrafodelista"/>
+      </w:pPr>
     </w:p>
     <w:p>
       <w:pPr>
@@ -387,46 +289,20 @@
           <w:numId w:val="2"/>
         </w:numPr>
       </w:pPr>
-      <w:proofErr w:type="spellStart"/>
-      <w:r>
-        <w:t>Scala</w:t>
-      </w:r>
-      <w:proofErr w:type="spellEnd"/>
-      <w:r>
-        <w:t xml:space="preserve">: Es un lenguaje de programación </w:t>
-      </w:r>
-      <w:proofErr w:type="spellStart"/>
-      <w:r>
-        <w:t>multi</w:t>
-      </w:r>
-      <w:proofErr w:type="spellEnd"/>
-      <w:r>
-        <w:t xml:space="preserve"> paradigma que integra sutilmente </w:t>
-      </w:r>
-      <w:proofErr w:type="spellStart"/>
-      <w:r>
-        <w:t>caracteriticas</w:t>
-      </w:r>
-      <w:proofErr w:type="spellEnd"/>
-      <w:r>
-        <w:t xml:space="preserve"> de lenguajes </w:t>
-      </w:r>
-      <w:proofErr w:type="spellStart"/>
-      <w:r>
-        <w:t>funcionalesy</w:t>
-      </w:r>
-      <w:proofErr w:type="spellEnd"/>
-      <w:r>
-        <w:t xml:space="preserve"> orientados a objetos. Se ejecuta sobre la </w:t>
-      </w:r>
-      <w:proofErr w:type="spellStart"/>
-      <w:r>
-        <w:t>maquina</w:t>
-      </w:r>
-      <w:proofErr w:type="spellEnd"/>
-      <w:r>
-        <w:t xml:space="preserve"> virtual de Java.</w:t>
-      </w:r>
+      <w:r>
+        <w:t>Scala: Es un lenguaje de programación multi paradigma que integra sutilmente caracteriticas de lenguajes funcionalesy orientados a objetos. Se ejecuta sobre la maquina virtual de Java</w:t>
+      </w:r>
+      <w:r>
+        <w:t>, fue inicialmente creado para rellenar los huecos funcionales de java</w:t>
+      </w:r>
+      <w:r>
+        <w:t>.</w:t>
+      </w:r>
+    </w:p>
+    <w:p>
+      <w:pPr>
+        <w:pStyle w:val="Prrafodelista"/>
+      </w:pPr>
     </w:p>
     <w:p>
       <w:pPr>
@@ -439,6 +315,9 @@
       <w:r>
         <w:t>HSQLDB: Es un sistema de administración de bases de datos relacionales escrito en Java</w:t>
       </w:r>
+      <w:r>
+        <w:t xml:space="preserve"> muy popular y de sencilla integración </w:t>
+      </w:r>
     </w:p>
     <w:p>
       <w:pPr>
@@ -457,34 +336,20 @@
       <w:pPr>
         <w:ind w:left="360"/>
       </w:pPr>
-      <w:proofErr w:type="spellStart"/>
-      <w:r>
-        <w:t>Aquitectura</w:t>
-      </w:r>
-      <w:proofErr w:type="spellEnd"/>
-      <w:r>
-        <w:t>:</w:t>
+      <w:r>
+        <w:t>Aquitectura:</w:t>
       </w:r>
     </w:p>
     <w:p>
       <w:pPr>
         <w:ind w:left="360"/>
       </w:pPr>
-      <w:proofErr w:type="spellStart"/>
-      <w:proofErr w:type="gramStart"/>
-      <w:r>
-        <w:t>Esta</w:t>
-      </w:r>
-      <w:proofErr w:type="spellEnd"/>
-      <w:proofErr w:type="gramEnd"/>
-      <w:r>
-        <w:t xml:space="preserve"> basado en una arquitectura de 3 </w:t>
-      </w:r>
-      <w:proofErr w:type="spellStart"/>
-      <w:r>
-        <w:t>modulos</w:t>
-      </w:r>
-      <w:proofErr w:type="spellEnd"/>
+      <w:r>
+        <w:t xml:space="preserve">Esta basado en una arquitectura de 3 </w:t>
+      </w:r>
+      <w:r>
+        <w:t xml:space="preserve">partes </w:t>
+      </w:r>
       <w:r>
         <w:t xml:space="preserve"> principalmente, el usuario, el servidor y la base de datos.</w:t>
       </w:r>
@@ -494,17 +359,7 @@
         <w:ind w:left="360"/>
       </w:pPr>
       <w:r>
-        <w:t xml:space="preserve">El usuario accede a la </w:t>
-      </w:r>
-      <w:proofErr w:type="spellStart"/>
-      <w:proofErr w:type="gramStart"/>
-      <w:r>
-        <w:t>pagina</w:t>
-      </w:r>
-      <w:proofErr w:type="spellEnd"/>
-      <w:proofErr w:type="gramEnd"/>
-      <w:r>
-        <w:t xml:space="preserve"> web alojada en un servidor y a su vez esta acceder a la base de datos alojada en otro servidor</w:t>
+        <w:t>El usuario accede a la pagina web alojada en un servidor y a su vez esta acceder a la base de datos alojada en otro servidor</w:t>
       </w:r>
     </w:p>
     <w:p>
@@ -512,13 +367,8 @@
         <w:ind w:left="360"/>
       </w:pPr>
       <w:r>
-        <w:t>TIENE QUE REVISARLO DANI</w:t>
-      </w:r>
-    </w:p>
-    <w:p>
-      <w:pPr>
-        <w:ind w:left="360"/>
-      </w:pPr>
+        <w:t>El model usado es en esenciael de Play Framework, es decir MVC o Model Vista Controlador</w:t>
+      </w:r>
     </w:p>
     <w:p>
       <w:pPr>

</xml_diff>